<commit_message>
Checkout shipping methods fixed
</commit_message>
<xml_diff>
--- a/Daily Tasks/Daily Report.docx
+++ b/Daily Tasks/Daily Report.docx
@@ -377,11 +377,11 @@
         <w:tblLook w:val="04A0" w:firstRow="1" w:lastRow="0" w:firstColumn="1" w:lastColumn="0" w:noHBand="0" w:noVBand="1"/>
       </w:tblPr>
       <w:tblGrid>
-        <w:gridCol w:w="674"/>
+        <w:gridCol w:w="672"/>
         <w:gridCol w:w="1451"/>
-        <w:gridCol w:w="3511"/>
-        <w:gridCol w:w="1931"/>
-        <w:gridCol w:w="1978"/>
+        <w:gridCol w:w="3430"/>
+        <w:gridCol w:w="2037"/>
+        <w:gridCol w:w="1955"/>
         <w:gridCol w:w="925"/>
       </w:tblGrid>
       <w:tr>
@@ -872,6 +872,120 @@
               </w:rPr>
               <w:t>✅</w:t>
             </w:r>
+          </w:p>
+        </w:tc>
+      </w:tr>
+      <w:tr>
+        <w:tc>
+          <w:tcPr>
+            <w:tcW w:w="0" w:type="auto"/>
+            <w:vAlign w:val="center"/>
+          </w:tcPr>
+          <w:p>
+            <w:pPr>
+              <w:jc w:val="center"/>
+              <w:rPr>
+                <w:b/>
+                <w:bCs/>
+              </w:rPr>
+            </w:pPr>
+            <w:r>
+              <w:t>Day 4</w:t>
+            </w:r>
+          </w:p>
+        </w:tc>
+        <w:tc>
+          <w:tcPr>
+            <w:tcW w:w="0" w:type="auto"/>
+            <w:vAlign w:val="center"/>
+          </w:tcPr>
+          <w:p>
+            <w:pPr>
+              <w:jc w:val="center"/>
+            </w:pPr>
+            <w:r>
+              <w:t>HTML</w:t>
+            </w:r>
+          </w:p>
+        </w:tc>
+        <w:tc>
+          <w:tcPr>
+            <w:tcW w:w="0" w:type="auto"/>
+            <w:vAlign w:val="center"/>
+          </w:tcPr>
+          <w:p>
+            <w:pPr>
+              <w:jc w:val="center"/>
+            </w:pPr>
+            <w:r>
+              <w:t xml:space="preserve">Forms, input types, labels, select, </w:t>
+            </w:r>
+            <w:proofErr w:type="spellStart"/>
+            <w:r>
+              <w:t>textarea</w:t>
+            </w:r>
+            <w:proofErr w:type="spellEnd"/>
+            <w:r>
+              <w:t>, validation attributes</w:t>
+            </w:r>
+          </w:p>
+        </w:tc>
+        <w:tc>
+          <w:tcPr>
+            <w:tcW w:w="0" w:type="auto"/>
+            <w:vAlign w:val="center"/>
+          </w:tcPr>
+          <w:p>
+            <w:pPr>
+              <w:jc w:val="center"/>
+            </w:pPr>
+            <w:r>
+              <w:t>Registration form creation</w:t>
+            </w:r>
+          </w:p>
+        </w:tc>
+        <w:tc>
+          <w:tcPr>
+            <w:tcW w:w="0" w:type="auto"/>
+            <w:vAlign w:val="center"/>
+          </w:tcPr>
+          <w:p>
+            <w:pPr>
+              <w:jc w:val="center"/>
+            </w:pPr>
+            <w:hyperlink r:id="rId12" w:history="1">
+              <w:r>
+                <w:rPr>
+                  <w:rStyle w:val="Hyperlink"/>
+                </w:rPr>
+                <w:t>MDN Forms</w:t>
+              </w:r>
+            </w:hyperlink>
+            <w:r>
+              <w:t xml:space="preserve">, </w:t>
+            </w:r>
+            <w:hyperlink r:id="rId13" w:history="1">
+              <w:r>
+                <w:rPr>
+                  <w:rStyle w:val="Hyperlink"/>
+                </w:rPr>
+                <w:t>W3Schools Forms</w:t>
+              </w:r>
+            </w:hyperlink>
+          </w:p>
+        </w:tc>
+        <w:tc>
+          <w:tcPr>
+            <w:tcW w:w="925" w:type="dxa"/>
+            <w:vAlign w:val="center"/>
+          </w:tcPr>
+          <w:p>
+            <w:pPr>
+              <w:jc w:val="center"/>
+              <w:rPr>
+                <w:rFonts w:ascii="Segoe UI Emoji" w:hAnsi="Segoe UI Emoji" w:cs="Segoe UI Emoji"/>
+              </w:rPr>
+            </w:pPr>
           </w:p>
         </w:tc>
       </w:tr>

</xml_diff>